<commit_message>
Finalized DynamicETL_Dashboard documentation in \Documentation\ folder. Added requirements.txt for all packages needed to run DynamicETL_Validator and DynamicETL_Dashboard.
</commit_message>
<xml_diff>
--- a/Documentation/DynamicETL_Dashboard Documentation.docx
+++ b/Documentation/DynamicETL_Dashboard Documentation.docx
@@ -19,7 +19,15 @@
           <w:sz w:val="32"/>
           <w:szCs w:val="32"/>
         </w:rPr>
-        <w:t>ETLDashboard Documentation:</w:t>
+        <w:t>DynamicETL_Dashboard</w:t>
+      </w:r>
+      <w:r>
+        <w:rPr>
+          <w:b/>
+          <w:sz w:val="32"/>
+          <w:szCs w:val="32"/>
+        </w:rPr>
+        <w:t>:</w:t>
       </w:r>
     </w:p>
     <w:p>
@@ -27,20 +35,36 @@
         <w:pStyle w:val="ListParagraph"/>
         <w:numPr>
           <w:ilvl w:val="0"/>
-          <w:numId w:val="2"/>
-        </w:numPr>
-      </w:pPr>
-      <w:r>
-        <w:t xml:space="preserve">Repository: </w:t>
-      </w:r>
-      <w:hyperlink r:id="rId5" w:history="1">
-        <w:r>
-          <w:rPr>
-            <w:rStyle w:val="Hyperlink"/>
-          </w:rPr>
-          <w:t>R:\Enterprise Risk Dashboard\Repo\ETLDashboard</w:t>
-        </w:r>
-      </w:hyperlink>
+          <w:numId w:val="1"/>
+        </w:numPr>
+        <w:rPr>
+          <w:b/>
+        </w:rPr>
+      </w:pPr>
+      <w:r>
+        <w:rPr>
+          <w:b/>
+        </w:rPr>
+        <w:t>Description:</w:t>
+      </w:r>
+    </w:p>
+    <w:p>
+      <w:pPr>
+        <w:pStyle w:val="ListParagraph"/>
+        <w:numPr>
+          <w:ilvl w:val="1"/>
+          <w:numId w:val="1"/>
+        </w:numPr>
+      </w:pPr>
+      <w:r>
+        <w:t>Scripts and object framework useful in automating key steps of the ETL generation</w:t>
+      </w:r>
+      <w:r>
+        <w:t xml:space="preserve">, debugging and </w:t>
+      </w:r>
+      <w:r>
+        <w:t>validation process.</w:t>
+      </w:r>
     </w:p>
     <w:p>
       <w:pPr>
@@ -49,8 +73,14 @@
           <w:ilvl w:val="0"/>
           <w:numId w:val="1"/>
         </w:numPr>
-      </w:pPr>
-      <w:r>
+        <w:rPr>
+          <w:b/>
+        </w:rPr>
+      </w:pPr>
+      <w:r>
+        <w:rPr>
+          <w:b/>
+        </w:rPr>
         <w:t xml:space="preserve">Scripts used in application: </w:t>
       </w:r>
     </w:p>
@@ -395,8 +425,6 @@
       <w:r>
         <w:t xml:space="preserve">&gt;= </w:t>
       </w:r>
-      <w:bookmarkStart w:id="0" w:name="_GoBack"/>
-      <w:bookmarkEnd w:id="0"/>
       <w:r>
         <w:t>3.6</w:t>
       </w:r>
@@ -455,6 +483,16 @@
         <w:t>”</w:t>
       </w:r>
     </w:p>
+    <w:p/>
+    <w:p/>
+    <w:p/>
+    <w:p/>
+    <w:p/>
+    <w:p/>
+    <w:p/>
+    <w:p/>
+    <w:p/>
+    <w:p/>
     <w:p>
       <w:pPr>
         <w:pBdr>
@@ -472,6 +510,7 @@
           <w:sz w:val="32"/>
           <w:szCs w:val="32"/>
         </w:rPr>
+        <w:lastRenderedPageBreak/>
         <w:t>Script Arguments:</w:t>
       </w:r>
     </w:p>
@@ -496,7 +535,22 @@
         <w:rPr>
           <w:b/>
         </w:rPr>
-        <w:t>.py:</w:t>
+        <w:t>.py</w:t>
+      </w:r>
+      <w:r>
+        <w:rPr>
+          <w:b/>
+        </w:rPr>
+        <w:t xml:space="preserve"> </w:t>
+      </w:r>
+      <w:r>
+        <w:t>(GenerateColumnAttributesReport.json)</w:t>
+      </w:r>
+      <w:r>
+        <w:rPr>
+          <w:b/>
+        </w:rPr>
+        <w:t>:</w:t>
       </w:r>
     </w:p>
     <w:p>
@@ -508,14 +562,91 @@
         </w:numPr>
       </w:pPr>
       <w:r>
-        <w:t>Required Arguments</w:t>
-      </w:r>
-      <w:r>
-        <w:t xml:space="preserve"> (in GenerateColumnAttributesReport.json)</w:t>
-      </w:r>
-      <w:r>
+        <w:t>Required Arguments:</w:t>
+      </w:r>
+    </w:p>
+    <w:p>
+      <w:pPr>
+        <w:pStyle w:val="ListParagraph"/>
+        <w:numPr>
+          <w:ilvl w:val="2"/>
+          <w:numId w:val="1"/>
+        </w:numPr>
+        <w:rPr>
+          <w:b/>
+        </w:rPr>
+      </w:pPr>
+      <w:r>
+        <w:rPr>
+          <w:b/>
+          <w:color w:val="FF0000"/>
+        </w:rPr>
+        <w:t>“data”:</w:t>
+      </w:r>
+      <w:r>
+        <w:rPr>
+          <w:b/>
+        </w:rPr>
+        <w:t xml:space="preserve"> </w:t>
+      </w:r>
+      <w:r>
+        <w:t xml:space="preserve">Dictionary with parameters “path” with path to folder containing one or more files (string), </w:t>
+      </w:r>
+      <w:r>
+        <w:t>and optional “delim” denoting which delimiter to use to read file if csv (string).</w:t>
+      </w:r>
+    </w:p>
+    <w:p>
+      <w:pPr>
+        <w:pStyle w:val="ListParagraph"/>
+        <w:numPr>
+          <w:ilvl w:val="2"/>
+          <w:numId w:val="1"/>
+        </w:numPr>
+        <w:rPr>
+          <w:b/>
+        </w:rPr>
+      </w:pPr>
+      <w:r>
+        <w:rPr>
+          <w:b/>
+          <w:color w:val="FF0000"/>
+        </w:rPr>
+        <w:t>“</w:t>
+      </w:r>
+      <w:r>
+        <w:rPr>
+          <w:b/>
+          <w:color w:val="FF0000"/>
+        </w:rPr>
+        <w:t>etlname</w:t>
+      </w:r>
+      <w:r>
+        <w:rPr>
+          <w:b/>
+          <w:color w:val="FF0000"/>
+        </w:rPr>
+        <w:t>”</w:t>
+      </w:r>
+      <w:r>
+        <w:rPr>
+          <w:b/>
+          <w:color w:val="FF0000"/>
+        </w:rPr>
         <w:t>:</w:t>
       </w:r>
+      <w:r>
+        <w:rPr>
+          <w:b/>
+        </w:rPr>
+        <w:t xml:space="preserve"> </w:t>
+      </w:r>
+      <w:r>
+        <w:t>Name y</w:t>
+      </w:r>
+      <w:r>
+        <w:t>ou want to use for the new ETL (string).</w:t>
+      </w:r>
     </w:p>
     <w:p>
       <w:pPr>
@@ -524,66 +655,74 @@
           <w:ilvl w:val="2"/>
           <w:numId w:val="1"/>
         </w:numPr>
-      </w:pPr>
-      <w:r>
-        <w:rPr>
-          <w:b/>
-        </w:rPr>
-        <w:t>“data”</w:t>
-      </w:r>
-      <w:r>
-        <w:t>: Dictionary containing following keys:</w:t>
-      </w:r>
-    </w:p>
-    <w:p>
-      <w:pPr>
-        <w:pStyle w:val="ListParagraph"/>
-        <w:numPr>
-          <w:ilvl w:val="3"/>
-          <w:numId w:val="1"/>
-        </w:numPr>
-      </w:pPr>
-      <w:r>
-        <w:rPr>
-          <w:b/>
-        </w:rPr>
-        <w:t>“path”</w:t>
+        <w:rPr>
+          <w:b/>
+        </w:rPr>
+      </w:pPr>
+      <w:r>
+        <w:rPr>
+          <w:b/>
+          <w:color w:val="FF0000"/>
+        </w:rPr>
+        <w:t>“outputfolder”:</w:t>
+      </w:r>
+      <w:r>
+        <w:rPr>
+          <w:b/>
+        </w:rPr>
+        <w:t xml:space="preserve"> </w:t>
+      </w:r>
+      <w:r>
+        <w:t>Path to</w:t>
+      </w:r>
+      <w:r>
+        <w:rPr>
+          <w:b/>
+        </w:rPr>
+        <w:t xml:space="preserve"> </w:t>
+      </w:r>
+      <w:r>
+        <w:t xml:space="preserve">folder you want to output table definition, report and updated DynamicETL.Service appsettings.json and </w:t>
+      </w:r>
+      <w:r>
+        <w:t>appsettings</w:t>
+      </w:r>
+      <w:r>
+        <w:t>-template</w:t>
+      </w:r>
+      <w:r>
+        <w:t xml:space="preserve">.json </w:t>
+      </w:r>
+      <w:r>
+        <w:t>(string, must exist).</w:t>
+      </w:r>
+    </w:p>
+    <w:p>
+      <w:pPr>
+        <w:pStyle w:val="ListParagraph"/>
+        <w:numPr>
+          <w:ilvl w:val="2"/>
+          <w:numId w:val="1"/>
+        </w:numPr>
+        <w:rPr>
+          <w:b/>
+        </w:rPr>
+      </w:pPr>
+      <w:r>
+        <w:rPr>
+          <w:b/>
+          <w:color w:val="FF0000"/>
+        </w:rPr>
+        <w:t>“filedatereg”</w:t>
       </w:r>
       <w:r>
         <w:t>:</w:t>
       </w:r>
       <w:r>
-        <w:t xml:space="preserve"> Path to folder containing one or more files of different dates but same dataset.</w:t>
-      </w:r>
-    </w:p>
-    <w:p>
-      <w:pPr>
-        <w:pStyle w:val="ListParagraph"/>
-        <w:numPr>
-          <w:ilvl w:val="3"/>
-          <w:numId w:val="1"/>
-        </w:numPr>
-        <w:rPr>
-          <w:b/>
-        </w:rPr>
-      </w:pPr>
-      <w:r>
         <w:t xml:space="preserve"> </w:t>
       </w:r>
       <w:r>
-        <w:rPr>
-          <w:b/>
-        </w:rPr>
-        <w:t>“sheets”</w:t>
-      </w:r>
-      <w:r>
-        <w:rPr>
-          <w:b/>
-        </w:rPr>
-        <w:t xml:space="preserve"> (Optional): </w:t>
-      </w:r>
-      <w:r>
-        <w:t>List of strings containing sheets you wish to analyze. If used then “path” must point to an Excel file, and each sheet will be viewed as its own ETL.</w:t>
+        <w:t xml:space="preserve">Dictionary with parameters “Regex” to store regular expression to use for pulling file date from each file’s name, and “DateFormat” for </w:t>
       </w:r>
     </w:p>
     <w:p>
@@ -600,8 +739,15 @@
       <w:r>
         <w:rPr>
           <w:b/>
-        </w:rPr>
-        <w:t>“reportpath”:</w:t>
+          <w:color w:val="FF0000"/>
+        </w:rPr>
+        <w:t>“filenamereg”</w:t>
+      </w:r>
+      <w:r>
+        <w:rPr>
+          <w:b/>
+        </w:rPr>
+        <w:t>:</w:t>
       </w:r>
       <w:r>
         <w:rPr>
@@ -610,19 +756,358 @@
         <w:t xml:space="preserve"> </w:t>
       </w:r>
       <w:r>
+        <w:t>Regular</w:t>
+      </w:r>
+      <w:r>
+        <w:rPr>
+          <w:b/>
+        </w:rPr>
+        <w:t xml:space="preserve"> </w:t>
+      </w:r>
+      <w:r>
+        <w:t>expression for</w:t>
+      </w:r>
+      <w:r>
+        <w:rPr>
+          <w:b/>
+        </w:rPr>
+        <w:t xml:space="preserve"> </w:t>
+      </w:r>
+    </w:p>
+    <w:p>
+      <w:pPr>
+        <w:pStyle w:val="ListParagraph"/>
+        <w:numPr>
+          <w:ilvl w:val="2"/>
+          <w:numId w:val="1"/>
+        </w:numPr>
+        <w:rPr>
+          <w:b/>
+        </w:rPr>
+      </w:pPr>
+      <w:r>
+        <w:rPr>
+          <w:b/>
+          <w:color w:val="FF0000"/>
+        </w:rPr>
+        <w:t>“tablename”</w:t>
+      </w:r>
+      <w:r>
+        <w:rPr>
+          <w:b/>
+        </w:rPr>
+        <w:t>:</w:t>
+      </w:r>
+      <w:r>
+        <w:rPr>
+          <w:b/>
+        </w:rPr>
+        <w:t xml:space="preserve"> </w:t>
+      </w:r>
+      <w:r>
+        <w:t>Name</w:t>
+      </w:r>
+      <w:r>
+        <w:rPr>
+          <w:b/>
+        </w:rPr>
+        <w:t xml:space="preserve"> </w:t>
+      </w:r>
+      <w:r>
+        <w:t xml:space="preserve">of </w:t>
+      </w:r>
+      <w:r>
+        <w:t xml:space="preserve">T-SQL </w:t>
+      </w:r>
+      <w:r>
+        <w:t>table</w:t>
+      </w:r>
+      <w:r>
+        <w:t xml:space="preserve"> to use </w:t>
+      </w:r>
+      <w:r>
+        <w:t xml:space="preserve">with </w:t>
+      </w:r>
+      <w:r>
+        <w:t xml:space="preserve">ETL. Will </w:t>
+      </w:r>
+      <w:r>
+        <w:t xml:space="preserve">be used in the generated table definition </w:t>
+      </w:r>
+      <w:r>
+        <w:t>(string)</w:t>
+      </w:r>
+      <w:r>
+        <w:t>.</w:t>
+      </w:r>
+    </w:p>
+    <w:p>
+      <w:pPr>
+        <w:pStyle w:val="ListParagraph"/>
+        <w:numPr>
+          <w:ilvl w:val="1"/>
+          <w:numId w:val="1"/>
+        </w:numPr>
+      </w:pPr>
+      <w:r>
+        <w:t>Optional</w:t>
+      </w:r>
+      <w:r>
+        <w:t xml:space="preserve"> Arguments:</w:t>
+      </w:r>
+    </w:p>
+    <w:p>
+      <w:pPr>
+        <w:pStyle w:val="ListParagraph"/>
+        <w:numPr>
+          <w:ilvl w:val="2"/>
+          <w:numId w:val="1"/>
+        </w:numPr>
+        <w:rPr>
+          <w:b/>
+        </w:rPr>
+      </w:pPr>
+      <w:r>
+        <w:rPr>
+          <w:b/>
+          <w:color w:val="FF0000"/>
+        </w:rPr>
+        <w:t>“allnull”</w:t>
+      </w:r>
+      <w:r>
+        <w:t>:</w:t>
+      </w:r>
+      <w:r>
+        <w:t xml:space="preserve"> Put true if want to </w:t>
+      </w:r>
+      <w:r>
+        <w:t>set all arguments to NULL. Ideal if possible that columns in dataset will be nullable in future (boolean).</w:t>
+      </w:r>
+    </w:p>
+    <w:p>
+      <w:pPr>
+        <w:pStyle w:val="ListParagraph"/>
+        <w:ind w:left="2880"/>
+        <w:rPr>
+          <w:b/>
+        </w:rPr>
+      </w:pPr>
+    </w:p>
+    <w:p>
+      <w:pPr>
+        <w:pStyle w:val="ListParagraph"/>
+        <w:numPr>
+          <w:ilvl w:val="0"/>
+          <w:numId w:val="1"/>
+        </w:numPr>
+        <w:rPr>
+          <w:b/>
+        </w:rPr>
+      </w:pPr>
+      <w:r>
+        <w:rPr>
+          <w:b/>
+        </w:rPr>
+        <w:t>TestETLPipeline.py</w:t>
+      </w:r>
+      <w:r>
+        <w:rPr>
+          <w:b/>
+        </w:rPr>
+        <w:t xml:space="preserve"> </w:t>
+      </w:r>
+      <w:r>
+        <w:t>(in TestETLPipeline.json)</w:t>
+      </w:r>
+      <w:r>
+        <w:rPr>
+          <w:b/>
+        </w:rPr>
+        <w:t>:</w:t>
+      </w:r>
+    </w:p>
+    <w:p>
+      <w:pPr>
+        <w:pStyle w:val="ListParagraph"/>
+        <w:numPr>
+          <w:ilvl w:val="1"/>
+          <w:numId w:val="1"/>
+        </w:numPr>
+      </w:pPr>
+      <w:r>
+        <w:t>Required Arguments:</w:t>
+      </w:r>
+    </w:p>
+    <w:p>
+      <w:pPr>
+        <w:pStyle w:val="ListParagraph"/>
+        <w:numPr>
+          <w:ilvl w:val="2"/>
+          <w:numId w:val="1"/>
+        </w:numPr>
+      </w:pPr>
+      <w:r>
+        <w:rPr>
+          <w:b/>
+          <w:color w:val="FF0000"/>
+        </w:rPr>
+        <w:t>“etlname”</w:t>
+      </w:r>
+      <w:r>
+        <w:rPr>
+          <w:b/>
+        </w:rPr>
+        <w:t>:</w:t>
+      </w:r>
+      <w:r>
+        <w:t xml:space="preserve"> Name of </w:t>
+      </w:r>
+      <w:r>
+        <w:t>ETL</w:t>
+      </w:r>
+      <w:r>
+        <w:t xml:space="preserve">. Must be </w:t>
+      </w:r>
+      <w:r>
+        <w:t xml:space="preserve">configured in DynamicETL.Service </w:t>
+      </w:r>
+      <w:r>
+        <w:t xml:space="preserve">appsettings.json </w:t>
+      </w:r>
+      <w:r>
+        <w:t xml:space="preserve">located in ETLDashboard.json:: </w:t>
+      </w:r>
+      <w:r>
+        <w:t>in QA/UAT/STG and in local copy (string).</w:t>
+      </w:r>
+    </w:p>
+    <w:p>
+      <w:pPr>
+        <w:pStyle w:val="ListParagraph"/>
+        <w:numPr>
+          <w:ilvl w:val="2"/>
+          <w:numId w:val="1"/>
+        </w:numPr>
+      </w:pPr>
+      <w:r>
+        <w:t xml:space="preserve"> </w:t>
+      </w:r>
+      <w:r>
+        <w:rPr>
+          <w:b/>
+          <w:color w:val="FF0000"/>
+        </w:rPr>
+        <w:t>“filedate”</w:t>
+      </w:r>
+      <w:r>
+        <w:t xml:space="preserve">: Date of file </w:t>
+      </w:r>
+      <w:r>
+        <w:t>used to test pipeline (</w:t>
+      </w:r>
+      <w:r>
+        <w:t>date string).</w:t>
+      </w:r>
+    </w:p>
+    <w:p>
+      <w:pPr>
+        <w:pStyle w:val="ListParagraph"/>
+        <w:numPr>
+          <w:ilvl w:val="2"/>
+          <w:numId w:val="1"/>
+        </w:numPr>
+      </w:pPr>
+      <w:r>
+        <w:rPr>
+          <w:b/>
+          <w:color w:val="FF0000"/>
+        </w:rPr>
+        <w:t>“reportpath”</w:t>
+      </w:r>
+      <w:r>
+        <w:rPr>
+          <w:b/>
+        </w:rPr>
+        <w:t xml:space="preserve">: </w:t>
+      </w:r>
+      <w:r>
+        <w:t>Path to output report comparing input d</w:t>
+      </w:r>
+      <w:r>
+        <w:t xml:space="preserve">ata and output data (string, must be </w:t>
+      </w:r>
+      <w:r>
+        <w:t>.xlsx</w:t>
+      </w:r>
+      <w:r>
+        <w:t>)</w:t>
+      </w:r>
+      <w:r>
+        <w:t>.</w:t>
+      </w:r>
+    </w:p>
+    <w:p>
+      <w:pPr>
+        <w:pStyle w:val="ListParagraph"/>
+        <w:numPr>
+          <w:ilvl w:val="2"/>
+          <w:numId w:val="1"/>
+        </w:numPr>
+      </w:pPr>
+      <w:r>
+        <w:rPr>
+          <w:b/>
+          <w:color w:val="FF0000"/>
+        </w:rPr>
+        <w:t>“postargspath”</w:t>
+      </w:r>
+      <w:r>
+        <w:rPr>
+          <w:b/>
+        </w:rPr>
+        <w:t>:</w:t>
+      </w:r>
+      <w:r>
+        <w:rPr>
+          <w:b/>
+        </w:rPr>
+        <w:t xml:space="preserve"> </w:t>
+      </w:r>
+      <w:r>
         <w:t>Path</w:t>
       </w:r>
       <w:r>
-        <w:rPr>
-          <w:b/>
-        </w:rPr>
+        <w:t xml:space="preserve"> to </w:t>
+      </w:r>
+      <w:r>
+        <w:t>postargs.json</w:t>
+      </w:r>
+      <w:r>
+        <w:t xml:space="preserve"> file containing REST </w:t>
+      </w:r>
+      <w:r>
+        <w:t xml:space="preserve">arguments </w:t>
+      </w:r>
+      <w:r>
+        <w:t xml:space="preserve">to be </w:t>
+      </w:r>
+      <w:r>
+        <w:t>POSTed to</w:t>
+      </w:r>
+      <w:r>
         <w:t xml:space="preserve"> </w:t>
       </w:r>
       <w:r>
-        <w:t>to generated report</w:t>
-      </w:r>
-      <w:r>
-        <w:t xml:space="preserve"> detailing column attributes. Must point to Excel file.</w:t>
+        <w:t>DynamicETL.WebAPI</w:t>
+      </w:r>
+      <w:r>
+        <w:t>. Required whethe</w:t>
+      </w:r>
+      <w:r>
+        <w:t xml:space="preserve">r testing locally or QA/UAT/STG since the script will read from </w:t>
+      </w:r>
+      <w:r>
+        <w:t>(string, must be json).</w:t>
       </w:r>
     </w:p>
     <w:p>
@@ -632,27 +1117,319 @@
           <w:ilvl w:val="2"/>
           <w:numId w:val="1"/>
         </w:numPr>
-        <w:rPr>
-          <w:b/>
-        </w:rPr>
-      </w:pPr>
-      <w:r>
-        <w:rPr>
-          <w:b/>
-        </w:rPr>
-        <w:t xml:space="preserve">“filedatereg”: </w:t>
-      </w:r>
-      <w:r>
-        <w:t>Dictionary containing following keys:</w:t>
-      </w:r>
-    </w:p>
-    <w:p>
-      <w:pPr>
-        <w:pStyle w:val="ListParagraph"/>
-        <w:numPr>
-          <w:ilvl w:val="3"/>
-          <w:numId w:val="1"/>
-        </w:numPr>
+      </w:pPr>
+      <w:r>
+        <w:rPr>
+          <w:b/>
+          <w:color w:val="FF0000"/>
+        </w:rPr>
+        <w:t>“testmode”</w:t>
+      </w:r>
+      <w:r>
+        <w:rPr>
+          <w:b/>
+        </w:rPr>
+        <w:t>:</w:t>
+      </w:r>
+      <w:r>
+        <w:t xml:space="preserve"> One of </w:t>
+      </w:r>
+      <w:r>
+        <w:t>“</w:t>
+      </w:r>
+      <w:r>
+        <w:t>LOCAL</w:t>
+      </w:r>
+      <w:r>
+        <w:t>”</w:t>
+      </w:r>
+      <w:r>
+        <w:t>/</w:t>
+      </w:r>
+      <w:r>
+        <w:t>”</w:t>
+      </w:r>
+      <w:r>
+        <w:t>QA</w:t>
+      </w:r>
+      <w:r>
+        <w:t>”</w:t>
+      </w:r>
+      <w:r>
+        <w:t>/</w:t>
+      </w:r>
+      <w:r>
+        <w:t>”</w:t>
+      </w:r>
+      <w:r>
+        <w:t>UAT</w:t>
+      </w:r>
+      <w:r>
+        <w:t>”</w:t>
+      </w:r>
+      <w:r>
+        <w:t>/</w:t>
+      </w:r>
+      <w:r>
+        <w:t>”</w:t>
+      </w:r>
+      <w:r>
+        <w:t>STG</w:t>
+      </w:r>
+      <w:r>
+        <w:t>”</w:t>
+      </w:r>
+      <w:r>
+        <w:t xml:space="preserve"> (case insensitive) denoting which ver</w:t>
+      </w:r>
+      <w:r>
+        <w:t>sion of the ETL you are testing (string).</w:t>
+      </w:r>
+    </w:p>
+    <w:p>
+      <w:pPr>
+        <w:pStyle w:val="ListParagraph"/>
+        <w:numPr>
+          <w:ilvl w:val="1"/>
+          <w:numId w:val="1"/>
+        </w:numPr>
+      </w:pPr>
+      <w:r>
+        <w:t>Optional Arguments:</w:t>
+      </w:r>
+    </w:p>
+    <w:p>
+      <w:pPr>
+        <w:pStyle w:val="ListParagraph"/>
+        <w:numPr>
+          <w:ilvl w:val="2"/>
+          <w:numId w:val="1"/>
+        </w:numPr>
+        <w:rPr>
+          <w:b/>
+        </w:rPr>
+      </w:pPr>
+      <w:r>
+        <w:rPr>
+          <w:b/>
+          <w:color w:val="FF0000"/>
+        </w:rPr>
+        <w:t>“pkey”</w:t>
+      </w:r>
+      <w:r>
+        <w:rPr>
+          <w:b/>
+        </w:rPr>
+        <w:t>:</w:t>
+      </w:r>
+      <w:r>
+        <w:rPr>
+          <w:b/>
+        </w:rPr>
+        <w:t xml:space="preserve"> </w:t>
+      </w:r>
+      <w:r>
+        <w:t xml:space="preserve">Specific </w:t>
+      </w:r>
+      <w:r>
+        <w:t>columns you want to use to compare two rows</w:t>
+      </w:r>
+      <w:r>
+        <w:t>, i.e. the primary key of the dataset</w:t>
+      </w:r>
+      <w:r>
+        <w:t xml:space="preserve"> (list </w:t>
+      </w:r>
+      <w:r>
+        <w:t>of</w:t>
+      </w:r>
+      <w:r>
+        <w:rPr>
+          <w:b/>
+        </w:rPr>
+        <w:t xml:space="preserve"> </w:t>
+      </w:r>
+      <w:r>
+        <w:t xml:space="preserve">strings or </w:t>
+      </w:r>
+      <w:r>
+        <w:t>string</w:t>
+      </w:r>
+      <w:r>
+        <w:t>).</w:t>
+      </w:r>
+    </w:p>
+    <w:p>
+      <w:pPr>
+        <w:pStyle w:val="ListParagraph"/>
+        <w:numPr>
+          <w:ilvl w:val="2"/>
+          <w:numId w:val="1"/>
+        </w:numPr>
+        <w:rPr>
+          <w:b/>
+        </w:rPr>
+      </w:pPr>
+      <w:r>
+        <w:rPr>
+          <w:b/>
+          <w:color w:val="FF0000"/>
+        </w:rPr>
+        <w:t>“ignorecols”</w:t>
+      </w:r>
+      <w:r>
+        <w:rPr>
+          <w:b/>
+        </w:rPr>
+        <w:t xml:space="preserve">: </w:t>
+      </w:r>
+      <w:r>
+        <w:t>Columns you want to ignore when comparing rows. Use if the ETL transforms the dataset in some way. FileDate and RunDate columns are always ignored (list of strings, string</w:t>
+      </w:r>
+      <w:r>
+        <w:t>)</w:t>
+      </w:r>
+    </w:p>
+    <w:p>
+      <w:pPr>
+        <w:pStyle w:val="ListParagraph"/>
+        <w:numPr>
+          <w:ilvl w:val="2"/>
+          <w:numId w:val="1"/>
+        </w:numPr>
+        <w:rPr>
+          <w:b/>
+        </w:rPr>
+      </w:pPr>
+      <w:r>
+        <w:rPr>
+          <w:b/>
+          <w:color w:val="FF0000"/>
+        </w:rPr>
+        <w:t>“comparefile”</w:t>
+      </w:r>
+      <w:r>
+        <w:rPr>
+          <w:b/>
+        </w:rPr>
+        <w:t xml:space="preserve">: </w:t>
+      </w:r>
+      <w:r>
+        <w:t xml:space="preserve">Path to file containing data you want to compare </w:t>
+      </w:r>
+      <w:r>
+        <w:t>to data loaded into ETL table</w:t>
+      </w:r>
+      <w:r>
+        <w:t xml:space="preserve">, in case you do not want to </w:t>
+      </w:r>
+      <w:r>
+        <w:t xml:space="preserve">use </w:t>
+      </w:r>
+      <w:r>
+        <w:t xml:space="preserve">the </w:t>
+      </w:r>
+      <w:r>
+        <w:t>file listed in postargs.json</w:t>
+      </w:r>
+      <w:r>
+        <w:t xml:space="preserve">. </w:t>
+      </w:r>
+    </w:p>
+    <w:p>
+      <w:pPr>
+        <w:pStyle w:val="ListParagraph"/>
+        <w:ind w:left="2160"/>
+        <w:rPr>
+          <w:b/>
+        </w:rPr>
+      </w:pPr>
+    </w:p>
+    <w:p>
+      <w:pPr>
+        <w:pStyle w:val="ListParagraph"/>
+        <w:ind w:left="2160"/>
+        <w:rPr>
+          <w:b/>
+        </w:rPr>
+      </w:pPr>
+    </w:p>
+    <w:p>
+      <w:pPr>
+        <w:pStyle w:val="ListParagraph"/>
+        <w:ind w:left="2160"/>
+        <w:rPr>
+          <w:b/>
+        </w:rPr>
+      </w:pPr>
+    </w:p>
+    <w:p>
+      <w:pPr>
+        <w:pStyle w:val="ListParagraph"/>
+        <w:ind w:left="2160"/>
+        <w:rPr>
+          <w:b/>
+        </w:rPr>
+      </w:pPr>
+    </w:p>
+    <w:p>
+      <w:pPr>
+        <w:pStyle w:val="ListParagraph"/>
+        <w:ind w:left="2160"/>
+        <w:rPr>
+          <w:b/>
+        </w:rPr>
+      </w:pPr>
+    </w:p>
+    <w:p>
+      <w:pPr>
+        <w:pStyle w:val="ListParagraph"/>
+        <w:ind w:left="2160"/>
+        <w:rPr>
+          <w:b/>
+        </w:rPr>
+      </w:pPr>
+    </w:p>
+    <w:p>
+      <w:pPr>
+        <w:pStyle w:val="ListParagraph"/>
+        <w:ind w:left="2160"/>
+        <w:rPr>
+          <w:b/>
+        </w:rPr>
+      </w:pPr>
+    </w:p>
+    <w:p>
+      <w:pPr>
+        <w:pStyle w:val="ListParagraph"/>
+        <w:ind w:left="2160"/>
+        <w:rPr>
+          <w:b/>
+        </w:rPr>
+      </w:pPr>
+    </w:p>
+    <w:p>
+      <w:pPr>
+        <w:pStyle w:val="ListParagraph"/>
+        <w:ind w:left="2160"/>
+        <w:rPr>
+          <w:b/>
+        </w:rPr>
+      </w:pPr>
+    </w:p>
+    <w:p>
+      <w:pPr>
+        <w:pStyle w:val="ListParagraph"/>
+        <w:ind w:left="2160"/>
+        <w:rPr>
+          <w:b/>
+        </w:rPr>
+      </w:pPr>
+    </w:p>
+    <w:p>
+      <w:pPr>
+        <w:pStyle w:val="ListParagraph"/>
+        <w:ind w:left="2160"/>
         <w:rPr>
           <w:b/>
         </w:rPr>
@@ -673,7 +1450,17 @@
         <w:rPr>
           <w:b/>
         </w:rPr>
-        <w:t>TestETLPipeline.py:</w:t>
+        <w:lastRenderedPageBreak/>
+        <w:t>Universal arguments</w:t>
+      </w:r>
+      <w:r>
+        <w:t xml:space="preserve"> (in ETLDashboard.json):</w:t>
+      </w:r>
+      <w:r>
+        <w:t xml:space="preserve"> </w:t>
+      </w:r>
+      <w:r>
+        <w:t>Arguments that are used in both GenerateNewETL and TestETLPipeline:</w:t>
       </w:r>
     </w:p>
     <w:p>
@@ -683,72 +1470,262 @@
           <w:ilvl w:val="1"/>
           <w:numId w:val="1"/>
         </w:numPr>
-      </w:pPr>
-      <w:r>
-        <w:t>Required Arguments</w:t>
-      </w:r>
-      <w:r>
-        <w:t xml:space="preserve"> (in TestETLPipeline.json)</w:t>
+        <w:rPr>
+          <w:b/>
+        </w:rPr>
+      </w:pPr>
+      <w:r>
+        <w:rPr>
+          <w:b/>
+          <w:color w:val="FF0000"/>
+        </w:rPr>
+        <w:t>“</w:t>
+      </w:r>
+      <w:r>
+        <w:rPr>
+          <w:b/>
+          <w:color w:val="FF0000"/>
+        </w:rPr>
+        <w:t>d</w:t>
+      </w:r>
+      <w:r>
+        <w:rPr>
+          <w:b/>
+          <w:color w:val="FF0000"/>
+        </w:rPr>
+        <w:t>ynamicetlservicepath”</w:t>
+      </w:r>
+      <w:r>
+        <w:t>: Path to local DynamicETL.Service executable for testing the ETL pipeline locally (i.e. running the TestETLPipeline.py with “testmode” : “LOCAL”).</w:t>
+      </w:r>
+    </w:p>
+    <w:p>
+      <w:pPr>
+        <w:pStyle w:val="ListParagraph"/>
+        <w:numPr>
+          <w:ilvl w:val="1"/>
+          <w:numId w:val="1"/>
+        </w:numPr>
+        <w:rPr>
+          <w:b/>
+        </w:rPr>
+      </w:pPr>
+      <w:r>
+        <w:rPr>
+          <w:b/>
+          <w:color w:val="FF0000"/>
+        </w:rPr>
+        <w:t>“chromedriverpath”</w:t>
+      </w:r>
+      <w:r>
+        <w:t>: Path to chromedriver.exe (string regex pattern).</w:t>
+      </w:r>
+    </w:p>
+    <w:p>
+      <w:pPr>
+        <w:pStyle w:val="ListParagraph"/>
+        <w:numPr>
+          <w:ilvl w:val="1"/>
+          <w:numId w:val="1"/>
+        </w:numPr>
+        <w:rPr>
+          <w:b/>
+        </w:rPr>
+      </w:pPr>
+      <w:r>
+        <w:rPr>
+          <w:b/>
+          <w:color w:val="FF0000"/>
+        </w:rPr>
+        <w:t>“config”</w:t>
       </w:r>
       <w:r>
         <w:t>:</w:t>
       </w:r>
-    </w:p>
-    <w:p>
-      <w:pPr>
-        <w:pStyle w:val="ListParagraph"/>
-        <w:numPr>
-          <w:ilvl w:val="2"/>
-          <w:numId w:val="1"/>
-        </w:numPr>
-      </w:pPr>
-      <w:r>
-        <w:rPr>
-          <w:b/>
-        </w:rPr>
-        <w:t>“etlname”:</w:t>
-      </w:r>
-      <w:r>
-        <w:t xml:space="preserve"> Name of </w:t>
-      </w:r>
-      <w:r>
-        <w:t>ETL</w:t>
-      </w:r>
-      <w:r>
-        <w:t xml:space="preserve">. Must be </w:t>
-      </w:r>
-      <w:r>
-        <w:t>configured in DynamicETL.Service in QA/UAT/STG and in local copy.</w:t>
-      </w:r>
-    </w:p>
-    <w:p>
-      <w:pPr>
-        <w:pStyle w:val="ListParagraph"/>
-        <w:numPr>
-          <w:ilvl w:val="2"/>
-          <w:numId w:val="1"/>
-        </w:numPr>
-      </w:pPr>
-      <w:r>
+      <w:r>
+        <w:t xml:space="preserve"> Path to config.json used to fill in environment variables in json files (string</w:t>
+      </w:r>
+      <w:r>
+        <w:t>, must be json</w:t>
+      </w:r>
+      <w:r>
+        <w:t>).</w:t>
+      </w:r>
+    </w:p>
+    <w:p>
+      <w:pPr>
+        <w:pStyle w:val="ListParagraph"/>
+        <w:numPr>
+          <w:ilvl w:val="1"/>
+          <w:numId w:val="1"/>
+        </w:numPr>
+        <w:rPr>
+          <w:b/>
+        </w:rPr>
+      </w:pPr>
+      <w:r>
+        <w:rPr>
+          <w:b/>
+          <w:color w:val="FF0000"/>
+        </w:rPr>
+        <w:t>“etlfilepaths”</w:t>
+      </w:r>
+      <w:r>
+        <w:rPr>
+          <w:b/>
+        </w:rPr>
+        <w:t xml:space="preserve">: </w:t>
+      </w:r>
+      <w:r>
+        <w:t>Path to</w:t>
+      </w:r>
+      <w:r>
+        <w:rPr>
+          <w:b/>
+        </w:rPr>
         <w:t xml:space="preserve"> </w:t>
       </w:r>
       <w:r>
-        <w:rPr>
-          <w:b/>
-        </w:rPr>
-        <w:t>“filedate”</w:t>
-      </w:r>
-      <w:r>
-        <w:t xml:space="preserve">: Date of file </w:t>
-      </w:r>
-      <w:r>
-        <w:t xml:space="preserve">used to test pipeline (listed in </w:t>
-      </w:r>
-      <w:r>
-        <w:rPr>
-          <w:b/>
-        </w:rPr>
-        <w:t>postargs.json</w:t>
+        <w:t xml:space="preserve">json </w:t>
+      </w:r>
+      <w:r>
+        <w:t xml:space="preserve">file containing filepaths </w:t>
+      </w:r>
+      <w:r>
+        <w:t xml:space="preserve">used by ETL to pick up data files </w:t>
+      </w:r>
+      <w:r>
+        <w:t>(string</w:t>
+      </w:r>
+      <w:r>
+        <w:t>, must be json</w:t>
+      </w:r>
+      <w:r>
+        <w:t>).</w:t>
+      </w:r>
+    </w:p>
+    <w:p>
+      <w:pPr>
+        <w:pStyle w:val="ListParagraph"/>
+        <w:numPr>
+          <w:ilvl w:val="1"/>
+          <w:numId w:val="1"/>
+        </w:numPr>
+        <w:rPr>
+          <w:b/>
+        </w:rPr>
+      </w:pPr>
+      <w:r>
+        <w:rPr>
+          <w:b/>
+          <w:color w:val="FF0000"/>
+        </w:rPr>
+        <w:t>“filewatcherappsettingstemplatepath”</w:t>
+      </w:r>
+      <w:r>
+        <w:rPr>
+          <w:b/>
+        </w:rPr>
+        <w:t>:</w:t>
+      </w:r>
+      <w:r>
+        <w:t xml:space="preserve"> Path to json file containing FileWatcher appsettings.json (string</w:t>
+      </w:r>
+      <w:r>
+        <w:t>, must be json</w:t>
+      </w:r>
+      <w:r>
+        <w:t>).</w:t>
+      </w:r>
+    </w:p>
+    <w:p>
+      <w:pPr>
+        <w:pStyle w:val="ListParagraph"/>
+        <w:numPr>
+          <w:ilvl w:val="1"/>
+          <w:numId w:val="1"/>
+        </w:numPr>
+        <w:rPr>
+          <w:b/>
+        </w:rPr>
+      </w:pPr>
+      <w:r>
+        <w:rPr>
+          <w:b/>
+          <w:color w:val="FF0000"/>
+        </w:rPr>
+        <w:t>“filetransferurl”</w:t>
+      </w:r>
+      <w:r>
+        <w:rPr>
+          <w:b/>
+        </w:rPr>
+        <w:t>:</w:t>
+      </w:r>
+      <w:r>
+        <w:t xml:space="preserve"> Path to url used by filetransfer service (string).</w:t>
+      </w:r>
+    </w:p>
+    <w:p>
+      <w:pPr>
+        <w:pStyle w:val="ListParagraph"/>
+        <w:numPr>
+          <w:ilvl w:val="1"/>
+          <w:numId w:val="1"/>
+        </w:numPr>
+        <w:rPr>
+          <w:b/>
+        </w:rPr>
+      </w:pPr>
+      <w:r>
+        <w:rPr>
+          <w:b/>
+          <w:color w:val="FF0000"/>
+        </w:rPr>
+        <w:t>“logpath”</w:t>
+      </w:r>
+      <w:r>
+        <w:rPr>
+          <w:b/>
+        </w:rPr>
+        <w:t>:</w:t>
+      </w:r>
+      <w:r>
+        <w:t xml:space="preserve"> Path to logfiles generated by applications like DynamicETL.Service (string</w:t>
+      </w:r>
+      <w:r>
+        <w:t>, must be json</w:t>
+      </w:r>
+      <w:r>
+        <w:t>).</w:t>
+      </w:r>
+    </w:p>
+    <w:p>
+      <w:pPr>
+        <w:pStyle w:val="ListParagraph"/>
+        <w:numPr>
+          <w:ilvl w:val="1"/>
+          <w:numId w:val="1"/>
+        </w:numPr>
+        <w:rPr>
+          <w:b/>
+        </w:rPr>
+      </w:pPr>
+      <w:r>
+        <w:rPr>
+          <w:b/>
+          <w:color w:val="FF0000"/>
+        </w:rPr>
+        <w:t>“serviceappsettingspath”</w:t>
+      </w:r>
+      <w:r>
+        <w:rPr>
+          <w:b/>
+        </w:rPr>
+        <w:t xml:space="preserve">: </w:t>
+      </w:r>
+      <w:r>
+        <w:t>Path to</w:t>
       </w:r>
       <w:r>
         <w:rPr>
@@ -757,21 +1734,15 @@
         <w:t xml:space="preserve"> </w:t>
       </w:r>
       <w:r>
-        <w:t xml:space="preserve">or </w:t>
-      </w:r>
-      <w:r>
-        <w:t xml:space="preserve">in optional </w:t>
-      </w:r>
-      <w:r>
-        <w:rPr>
-          <w:b/>
-        </w:rPr>
-        <w:t>“comparefile”</w:t>
-      </w:r>
-      <w:r>
-        <w:rPr>
-          <w:b/>
-        </w:rPr>
+        <w:t>json file co</w:t>
+      </w:r>
+      <w:r>
+        <w:t xml:space="preserve">ntaining DynamicETL.Service appsettings contents (string, </w:t>
+      </w:r>
+      <w:r>
+        <w:t>must be json</w:t>
+      </w:r>
+      <w:r>
         <w:t>).</w:t>
       </w:r>
     </w:p>
@@ -779,34 +1750,147 @@
       <w:pPr>
         <w:pStyle w:val="ListParagraph"/>
         <w:numPr>
-          <w:ilvl w:val="2"/>
-          <w:numId w:val="1"/>
-        </w:numPr>
-      </w:pPr>
-      <w:r>
-        <w:rPr>
-          <w:b/>
-        </w:rPr>
-        <w:t xml:space="preserve">“reportpath”: </w:t>
-      </w:r>
-      <w:r>
-        <w:t>Path to output report comparing input data and output data. Must be an .xlsx file.</w:t>
-      </w:r>
-    </w:p>
-    <w:p>
-      <w:pPr>
-        <w:pStyle w:val="ListParagraph"/>
-        <w:numPr>
-          <w:ilvl w:val="2"/>
-          <w:numId w:val="1"/>
-        </w:numPr>
-      </w:pPr>
-      <w:r>
-        <w:rPr>
-          <w:b/>
-        </w:rPr>
-        <w:lastRenderedPageBreak/>
-        <w:t>“postargspath”:</w:t>
+          <w:ilvl w:val="1"/>
+          <w:numId w:val="1"/>
+        </w:numPr>
+        <w:rPr>
+          <w:b/>
+        </w:rPr>
+      </w:pPr>
+      <w:r>
+        <w:rPr>
+          <w:b/>
+          <w:color w:val="FF0000"/>
+        </w:rPr>
+        <w:t>“serviceappsettingstemplatepath”</w:t>
+      </w:r>
+      <w:r>
+        <w:rPr>
+          <w:b/>
+        </w:rPr>
+        <w:t xml:space="preserve"> :</w:t>
+      </w:r>
+      <w:r>
+        <w:t xml:space="preserve"> Path to json file containing DynamicETL.Service appsettings-template contents (string, must be json).</w:t>
+      </w:r>
+    </w:p>
+    <w:p>
+      <w:pPr>
+        <w:pStyle w:val="ListParagraph"/>
+        <w:numPr>
+          <w:ilvl w:val="1"/>
+          <w:numId w:val="1"/>
+        </w:numPr>
+        <w:rPr>
+          <w:b/>
+        </w:rPr>
+      </w:pPr>
+      <w:r>
+        <w:rPr>
+          <w:b/>
+          <w:color w:val="FF0000"/>
+        </w:rPr>
+        <w:t>“webapiurl”</w:t>
+      </w:r>
+      <w:r>
+        <w:rPr>
+          <w:b/>
+        </w:rPr>
+        <w:t xml:space="preserve"> :</w:t>
+      </w:r>
+      <w:r>
+        <w:t xml:space="preserve"> URL used by local instance of DynamicETL.WebAPI (string).</w:t>
+      </w:r>
+    </w:p>
+    <w:p>
+      <w:pPr>
+        <w:pStyle w:val="ListParagraph"/>
+        <w:numPr>
+          <w:ilvl w:val="1"/>
+          <w:numId w:val="1"/>
+        </w:numPr>
+        <w:rPr>
+          <w:b/>
+        </w:rPr>
+      </w:pPr>
+      <w:r>
+        <w:rPr>
+          <w:b/>
+          <w:color w:val="FF0000"/>
+        </w:rPr>
+        <w:t>“webapipath”</w:t>
+      </w:r>
+      <w:r>
+        <w:rPr>
+          <w:b/>
+        </w:rPr>
+        <w:t xml:space="preserve"> :</w:t>
+      </w:r>
+      <w:r>
+        <w:t xml:space="preserve"> Path to local DynamicETL.WebAPI .dll</w:t>
+      </w:r>
+      <w:r>
+        <w:t xml:space="preserve"> (string, must be dll).</w:t>
+      </w:r>
+    </w:p>
+    <w:p>
+      <w:pPr>
+        <w:pStyle w:val="ListParagraph"/>
+        <w:rPr>
+          <w:b/>
+        </w:rPr>
+      </w:pPr>
+    </w:p>
+    <w:p>
+      <w:pPr>
+        <w:pStyle w:val="ListParagraph"/>
+        <w:numPr>
+          <w:ilvl w:val="0"/>
+          <w:numId w:val="1"/>
+        </w:numPr>
+        <w:rPr>
+          <w:b/>
+        </w:rPr>
+      </w:pPr>
+      <w:r>
+        <w:rPr>
+          <w:b/>
+        </w:rPr>
+        <w:t>Supported environment variables:</w:t>
+      </w:r>
+      <w:r>
+        <w:t xml:space="preserve"> that can be filled in by any used </w:t>
+      </w:r>
+      <w:r>
+        <w:t xml:space="preserve">script argument </w:t>
+      </w:r>
+      <w:r>
+        <w:t>.json file. Additions can be made by adding to the FillUniversalEnvironmentVariables() function in Utilities\Helpers.py.</w:t>
+      </w:r>
+    </w:p>
+    <w:p>
+      <w:pPr>
+        <w:pStyle w:val="ListParagraph"/>
+        <w:numPr>
+          <w:ilvl w:val="1"/>
+          <w:numId w:val="1"/>
+        </w:numPr>
+        <w:rPr>
+          <w:b/>
+        </w:rPr>
+      </w:pPr>
+      <w:r>
+        <w:rPr>
+          <w:b/>
+          <w:color w:val="FF0000"/>
+        </w:rPr>
+        <w:t>“{LocalPath}”</w:t>
+      </w:r>
+      <w:r>
+        <w:rPr>
+          <w:b/>
+        </w:rPr>
+        <w:t>:</w:t>
       </w:r>
       <w:r>
         <w:rPr>
@@ -815,176 +1899,19 @@
         <w:t xml:space="preserve"> </w:t>
       </w:r>
       <w:r>
-        <w:t>Path</w:t>
-      </w:r>
-      <w:r>
-        <w:t xml:space="preserve"> to </w:t>
-      </w:r>
-      <w:r>
-        <w:rPr>
-          <w:b/>
-        </w:rPr>
-        <w:t>postargs.json</w:t>
-      </w:r>
-      <w:r>
-        <w:t xml:space="preserve"> file containing REST </w:t>
-      </w:r>
-      <w:r>
-        <w:t>arguments POSTed to DynamicETL.WebAPI</w:t>
-      </w:r>
-      <w:r>
-        <w:t>. Required whether testing locally or QA/UAT/STG.</w:t>
-      </w:r>
-    </w:p>
-    <w:p>
-      <w:pPr>
-        <w:pStyle w:val="ListParagraph"/>
-        <w:numPr>
-          <w:ilvl w:val="2"/>
-          <w:numId w:val="1"/>
-        </w:numPr>
-      </w:pPr>
-      <w:r>
-        <w:rPr>
-          <w:b/>
-        </w:rPr>
-        <w:t>“testmode”:</w:t>
-      </w:r>
-      <w:r>
-        <w:t xml:space="preserve"> One of LOCAL/QA/UAT/STG</w:t>
-      </w:r>
-      <w:r>
-        <w:t xml:space="preserve"> (case insensitive) denoting which version of the ETL you are testing.</w:t>
-      </w:r>
-    </w:p>
-    <w:p>
-      <w:pPr>
-        <w:pStyle w:val="ListParagraph"/>
-        <w:numPr>
-          <w:ilvl w:val="1"/>
-          <w:numId w:val="1"/>
-        </w:numPr>
-      </w:pPr>
-      <w:r>
-        <w:t>Optional Arguments:</w:t>
-      </w:r>
-    </w:p>
-    <w:p>
-      <w:pPr>
-        <w:pStyle w:val="ListParagraph"/>
-        <w:numPr>
-          <w:ilvl w:val="2"/>
-          <w:numId w:val="1"/>
-        </w:numPr>
-        <w:rPr>
-          <w:b/>
-        </w:rPr>
-      </w:pPr>
-      <w:r>
-        <w:rPr>
-          <w:b/>
-        </w:rPr>
-        <w:t>“pkey”:</w:t>
-      </w:r>
-      <w:r>
         <w:rPr>
           <w:b/>
         </w:rPr>
         <w:t xml:space="preserve"> </w:t>
       </w:r>
       <w:r>
-        <w:t>List of</w:t>
-      </w:r>
-      <w:r>
-        <w:rPr>
-          <w:b/>
-        </w:rPr>
-        <w:t xml:space="preserve"> </w:t>
-      </w:r>
-      <w:r>
-        <w:t>strings o</w:t>
-      </w:r>
-      <w:r>
-        <w:t>r string denoting which columns you want to use to compare two rows</w:t>
-      </w:r>
-      <w:r>
-        <w:t>, i.e. the primary key of the dataset</w:t>
-      </w:r>
-      <w:r>
-        <w:t xml:space="preserve">. </w:t>
-      </w:r>
-    </w:p>
-    <w:p>
-      <w:pPr>
-        <w:pStyle w:val="ListParagraph"/>
-        <w:numPr>
-          <w:ilvl w:val="2"/>
-          <w:numId w:val="1"/>
-        </w:numPr>
-        <w:rPr>
-          <w:b/>
-        </w:rPr>
-      </w:pPr>
-      <w:r>
-        <w:rPr>
-          <w:b/>
-        </w:rPr>
-        <w:t xml:space="preserve">“ignorecols”: </w:t>
-      </w:r>
-      <w:r>
-        <w:t xml:space="preserve">List of strings or string denoting which columns you want to ignore when comparing two rows. </w:t>
-      </w:r>
-      <w:r>
-        <w:t>FileDate and RunDate columns are always ignored.</w:t>
-      </w:r>
-    </w:p>
-    <w:p>
-      <w:pPr>
-        <w:pStyle w:val="ListParagraph"/>
-        <w:numPr>
-          <w:ilvl w:val="2"/>
-          <w:numId w:val="1"/>
-        </w:numPr>
-        <w:rPr>
-          <w:b/>
-        </w:rPr>
-      </w:pPr>
-      <w:r>
-        <w:rPr>
-          <w:b/>
-        </w:rPr>
-        <w:t xml:space="preserve">“comparefile”: </w:t>
-      </w:r>
-      <w:r>
-        <w:t xml:space="preserve">Path to file containing data you want to compare </w:t>
-      </w:r>
-      <w:r>
-        <w:t>to data loaded into ETL table</w:t>
-      </w:r>
-      <w:r>
-        <w:t xml:space="preserve">, in case you do not want to </w:t>
-      </w:r>
-      <w:r>
-        <w:t xml:space="preserve">use </w:t>
-      </w:r>
-      <w:r>
-        <w:t xml:space="preserve">the </w:t>
-      </w:r>
-      <w:r>
-        <w:t>file listed in postargs.json</w:t>
-      </w:r>
-      <w:r>
-        <w:t xml:space="preserve">. </w:t>
-      </w:r>
-    </w:p>
-    <w:p>
-      <w:pPr>
-        <w:pStyle w:val="ListParagraph"/>
-        <w:ind w:left="2880"/>
-        <w:rPr>
-          <w:b/>
-        </w:rPr>
-      </w:pPr>
+        <w:t xml:space="preserve">String fill be filled in with path </w:t>
+      </w:r>
+      <w:r>
+        <w:t>local to DynamicETL_Dashboard.py.</w:t>
+      </w:r>
+      <w:bookmarkStart w:id="0" w:name="_GoBack"/>
+      <w:bookmarkEnd w:id="0"/>
     </w:p>
     <w:sectPr>
       <w:pgSz w:w="12240" w:h="15840"/>
@@ -1200,6 +2127,119 @@
     </w:lvl>
   </w:abstractNum>
   <w:abstractNum w:abstractNumId="2" w15:restartNumberingAfterBreak="0">
+    <w:nsid w:val="1F6C3BD1"/>
+    <w:multiLevelType w:val="hybridMultilevel"/>
+    <w:tmpl w:val="0C8808EA"/>
+    <w:lvl w:ilvl="0" w:tplc="04090001">
+      <w:start w:val="1"/>
+      <w:numFmt w:val="bullet"/>
+      <w:lvlText w:val=""/>
+      <w:lvlJc w:val="left"/>
+      <w:pPr>
+        <w:ind w:left="1080" w:hanging="360"/>
+      </w:pPr>
+      <w:rPr>
+        <w:rFonts w:ascii="Symbol" w:hAnsi="Symbol" w:hint="default"/>
+      </w:rPr>
+    </w:lvl>
+    <w:lvl w:ilvl="1" w:tplc="04090003">
+      <w:start w:val="1"/>
+      <w:numFmt w:val="bullet"/>
+      <w:lvlText w:val="o"/>
+      <w:lvlJc w:val="left"/>
+      <w:pPr>
+        <w:ind w:left="1800" w:hanging="360"/>
+      </w:pPr>
+      <w:rPr>
+        <w:rFonts w:ascii="Courier New" w:hAnsi="Courier New" w:cs="Courier New" w:hint="default"/>
+      </w:rPr>
+    </w:lvl>
+    <w:lvl w:ilvl="2" w:tplc="04090005" w:tentative="1">
+      <w:start w:val="1"/>
+      <w:numFmt w:val="bullet"/>
+      <w:lvlText w:val=""/>
+      <w:lvlJc w:val="left"/>
+      <w:pPr>
+        <w:ind w:left="2520" w:hanging="360"/>
+      </w:pPr>
+      <w:rPr>
+        <w:rFonts w:ascii="Wingdings" w:hAnsi="Wingdings" w:hint="default"/>
+      </w:rPr>
+    </w:lvl>
+    <w:lvl w:ilvl="3" w:tplc="04090001" w:tentative="1">
+      <w:start w:val="1"/>
+      <w:numFmt w:val="bullet"/>
+      <w:lvlText w:val=""/>
+      <w:lvlJc w:val="left"/>
+      <w:pPr>
+        <w:ind w:left="3240" w:hanging="360"/>
+      </w:pPr>
+      <w:rPr>
+        <w:rFonts w:ascii="Symbol" w:hAnsi="Symbol" w:hint="default"/>
+      </w:rPr>
+    </w:lvl>
+    <w:lvl w:ilvl="4" w:tplc="04090003" w:tentative="1">
+      <w:start w:val="1"/>
+      <w:numFmt w:val="bullet"/>
+      <w:lvlText w:val="o"/>
+      <w:lvlJc w:val="left"/>
+      <w:pPr>
+        <w:ind w:left="3960" w:hanging="360"/>
+      </w:pPr>
+      <w:rPr>
+        <w:rFonts w:ascii="Courier New" w:hAnsi="Courier New" w:cs="Courier New" w:hint="default"/>
+      </w:rPr>
+    </w:lvl>
+    <w:lvl w:ilvl="5" w:tplc="04090005" w:tentative="1">
+      <w:start w:val="1"/>
+      <w:numFmt w:val="bullet"/>
+      <w:lvlText w:val=""/>
+      <w:lvlJc w:val="left"/>
+      <w:pPr>
+        <w:ind w:left="4680" w:hanging="360"/>
+      </w:pPr>
+      <w:rPr>
+        <w:rFonts w:ascii="Wingdings" w:hAnsi="Wingdings" w:hint="default"/>
+      </w:rPr>
+    </w:lvl>
+    <w:lvl w:ilvl="6" w:tplc="04090001" w:tentative="1">
+      <w:start w:val="1"/>
+      <w:numFmt w:val="bullet"/>
+      <w:lvlText w:val=""/>
+      <w:lvlJc w:val="left"/>
+      <w:pPr>
+        <w:ind w:left="5400" w:hanging="360"/>
+      </w:pPr>
+      <w:rPr>
+        <w:rFonts w:ascii="Symbol" w:hAnsi="Symbol" w:hint="default"/>
+      </w:rPr>
+    </w:lvl>
+    <w:lvl w:ilvl="7" w:tplc="04090003" w:tentative="1">
+      <w:start w:val="1"/>
+      <w:numFmt w:val="bullet"/>
+      <w:lvlText w:val="o"/>
+      <w:lvlJc w:val="left"/>
+      <w:pPr>
+        <w:ind w:left="6120" w:hanging="360"/>
+      </w:pPr>
+      <w:rPr>
+        <w:rFonts w:ascii="Courier New" w:hAnsi="Courier New" w:cs="Courier New" w:hint="default"/>
+      </w:rPr>
+    </w:lvl>
+    <w:lvl w:ilvl="8" w:tplc="04090005" w:tentative="1">
+      <w:start w:val="1"/>
+      <w:numFmt w:val="bullet"/>
+      <w:lvlText w:val=""/>
+      <w:lvlJc w:val="left"/>
+      <w:pPr>
+        <w:ind w:left="6840" w:hanging="360"/>
+      </w:pPr>
+      <w:rPr>
+        <w:rFonts w:ascii="Wingdings" w:hAnsi="Wingdings" w:hint="default"/>
+      </w:rPr>
+    </w:lvl>
+  </w:abstractNum>
+  <w:abstractNum w:abstractNumId="3" w15:restartNumberingAfterBreak="0">
     <w:nsid w:val="3128039D"/>
     <w:multiLevelType w:val="hybridMultilevel"/>
     <w:tmpl w:val="BF5A9982"/>
@@ -1288,7 +2328,346 @@
       </w:pPr>
     </w:lvl>
   </w:abstractNum>
-  <w:abstractNum w:abstractNumId="3" w15:restartNumberingAfterBreak="0">
+  <w:abstractNum w:abstractNumId="4" w15:restartNumberingAfterBreak="0">
+    <w:nsid w:val="3E0D31AD"/>
+    <w:multiLevelType w:val="hybridMultilevel"/>
+    <w:tmpl w:val="E7E249C6"/>
+    <w:lvl w:ilvl="0" w:tplc="04090003">
+      <w:start w:val="1"/>
+      <w:numFmt w:val="bullet"/>
+      <w:lvlText w:val="o"/>
+      <w:lvlJc w:val="left"/>
+      <w:pPr>
+        <w:ind w:left="1080" w:hanging="360"/>
+      </w:pPr>
+      <w:rPr>
+        <w:rFonts w:ascii="Courier New" w:hAnsi="Courier New" w:cs="Courier New" w:hint="default"/>
+      </w:rPr>
+    </w:lvl>
+    <w:lvl w:ilvl="1" w:tplc="04090003" w:tentative="1">
+      <w:start w:val="1"/>
+      <w:numFmt w:val="bullet"/>
+      <w:lvlText w:val="o"/>
+      <w:lvlJc w:val="left"/>
+      <w:pPr>
+        <w:ind w:left="1800" w:hanging="360"/>
+      </w:pPr>
+      <w:rPr>
+        <w:rFonts w:ascii="Courier New" w:hAnsi="Courier New" w:cs="Courier New" w:hint="default"/>
+      </w:rPr>
+    </w:lvl>
+    <w:lvl w:ilvl="2" w:tplc="04090005" w:tentative="1">
+      <w:start w:val="1"/>
+      <w:numFmt w:val="bullet"/>
+      <w:lvlText w:val=""/>
+      <w:lvlJc w:val="left"/>
+      <w:pPr>
+        <w:ind w:left="2520" w:hanging="360"/>
+      </w:pPr>
+      <w:rPr>
+        <w:rFonts w:ascii="Wingdings" w:hAnsi="Wingdings" w:hint="default"/>
+      </w:rPr>
+    </w:lvl>
+    <w:lvl w:ilvl="3" w:tplc="04090001" w:tentative="1">
+      <w:start w:val="1"/>
+      <w:numFmt w:val="bullet"/>
+      <w:lvlText w:val=""/>
+      <w:lvlJc w:val="left"/>
+      <w:pPr>
+        <w:ind w:left="3240" w:hanging="360"/>
+      </w:pPr>
+      <w:rPr>
+        <w:rFonts w:ascii="Symbol" w:hAnsi="Symbol" w:hint="default"/>
+      </w:rPr>
+    </w:lvl>
+    <w:lvl w:ilvl="4" w:tplc="04090003" w:tentative="1">
+      <w:start w:val="1"/>
+      <w:numFmt w:val="bullet"/>
+      <w:lvlText w:val="o"/>
+      <w:lvlJc w:val="left"/>
+      <w:pPr>
+        <w:ind w:left="3960" w:hanging="360"/>
+      </w:pPr>
+      <w:rPr>
+        <w:rFonts w:ascii="Courier New" w:hAnsi="Courier New" w:cs="Courier New" w:hint="default"/>
+      </w:rPr>
+    </w:lvl>
+    <w:lvl w:ilvl="5" w:tplc="04090005" w:tentative="1">
+      <w:start w:val="1"/>
+      <w:numFmt w:val="bullet"/>
+      <w:lvlText w:val=""/>
+      <w:lvlJc w:val="left"/>
+      <w:pPr>
+        <w:ind w:left="4680" w:hanging="360"/>
+      </w:pPr>
+      <w:rPr>
+        <w:rFonts w:ascii="Wingdings" w:hAnsi="Wingdings" w:hint="default"/>
+      </w:rPr>
+    </w:lvl>
+    <w:lvl w:ilvl="6" w:tplc="04090001" w:tentative="1">
+      <w:start w:val="1"/>
+      <w:numFmt w:val="bullet"/>
+      <w:lvlText w:val=""/>
+      <w:lvlJc w:val="left"/>
+      <w:pPr>
+        <w:ind w:left="5400" w:hanging="360"/>
+      </w:pPr>
+      <w:rPr>
+        <w:rFonts w:ascii="Symbol" w:hAnsi="Symbol" w:hint="default"/>
+      </w:rPr>
+    </w:lvl>
+    <w:lvl w:ilvl="7" w:tplc="04090003" w:tentative="1">
+      <w:start w:val="1"/>
+      <w:numFmt w:val="bullet"/>
+      <w:lvlText w:val="o"/>
+      <w:lvlJc w:val="left"/>
+      <w:pPr>
+        <w:ind w:left="6120" w:hanging="360"/>
+      </w:pPr>
+      <w:rPr>
+        <w:rFonts w:ascii="Courier New" w:hAnsi="Courier New" w:cs="Courier New" w:hint="default"/>
+      </w:rPr>
+    </w:lvl>
+    <w:lvl w:ilvl="8" w:tplc="04090005" w:tentative="1">
+      <w:start w:val="1"/>
+      <w:numFmt w:val="bullet"/>
+      <w:lvlText w:val=""/>
+      <w:lvlJc w:val="left"/>
+      <w:pPr>
+        <w:ind w:left="6840" w:hanging="360"/>
+      </w:pPr>
+      <w:rPr>
+        <w:rFonts w:ascii="Wingdings" w:hAnsi="Wingdings" w:hint="default"/>
+      </w:rPr>
+    </w:lvl>
+  </w:abstractNum>
+  <w:abstractNum w:abstractNumId="5" w15:restartNumberingAfterBreak="0">
+    <w:nsid w:val="400011C1"/>
+    <w:multiLevelType w:val="hybridMultilevel"/>
+    <w:tmpl w:val="F182C1C4"/>
+    <w:lvl w:ilvl="0" w:tplc="04090001">
+      <w:start w:val="1"/>
+      <w:numFmt w:val="bullet"/>
+      <w:lvlText w:val=""/>
+      <w:lvlJc w:val="left"/>
+      <w:pPr>
+        <w:ind w:left="1080" w:hanging="360"/>
+      </w:pPr>
+      <w:rPr>
+        <w:rFonts w:ascii="Symbol" w:hAnsi="Symbol" w:hint="default"/>
+      </w:rPr>
+    </w:lvl>
+    <w:lvl w:ilvl="1" w:tplc="04090003">
+      <w:start w:val="1"/>
+      <w:numFmt w:val="bullet"/>
+      <w:lvlText w:val="o"/>
+      <w:lvlJc w:val="left"/>
+      <w:pPr>
+        <w:ind w:left="1800" w:hanging="360"/>
+      </w:pPr>
+      <w:rPr>
+        <w:rFonts w:ascii="Courier New" w:hAnsi="Courier New" w:cs="Courier New" w:hint="default"/>
+      </w:rPr>
+    </w:lvl>
+    <w:lvl w:ilvl="2" w:tplc="04090005" w:tentative="1">
+      <w:start w:val="1"/>
+      <w:numFmt w:val="bullet"/>
+      <w:lvlText w:val=""/>
+      <w:lvlJc w:val="left"/>
+      <w:pPr>
+        <w:ind w:left="2520" w:hanging="360"/>
+      </w:pPr>
+      <w:rPr>
+        <w:rFonts w:ascii="Wingdings" w:hAnsi="Wingdings" w:hint="default"/>
+      </w:rPr>
+    </w:lvl>
+    <w:lvl w:ilvl="3" w:tplc="04090001" w:tentative="1">
+      <w:start w:val="1"/>
+      <w:numFmt w:val="bullet"/>
+      <w:lvlText w:val=""/>
+      <w:lvlJc w:val="left"/>
+      <w:pPr>
+        <w:ind w:left="3240" w:hanging="360"/>
+      </w:pPr>
+      <w:rPr>
+        <w:rFonts w:ascii="Symbol" w:hAnsi="Symbol" w:hint="default"/>
+      </w:rPr>
+    </w:lvl>
+    <w:lvl w:ilvl="4" w:tplc="04090003" w:tentative="1">
+      <w:start w:val="1"/>
+      <w:numFmt w:val="bullet"/>
+      <w:lvlText w:val="o"/>
+      <w:lvlJc w:val="left"/>
+      <w:pPr>
+        <w:ind w:left="3960" w:hanging="360"/>
+      </w:pPr>
+      <w:rPr>
+        <w:rFonts w:ascii="Courier New" w:hAnsi="Courier New" w:cs="Courier New" w:hint="default"/>
+      </w:rPr>
+    </w:lvl>
+    <w:lvl w:ilvl="5" w:tplc="04090005" w:tentative="1">
+      <w:start w:val="1"/>
+      <w:numFmt w:val="bullet"/>
+      <w:lvlText w:val=""/>
+      <w:lvlJc w:val="left"/>
+      <w:pPr>
+        <w:ind w:left="4680" w:hanging="360"/>
+      </w:pPr>
+      <w:rPr>
+        <w:rFonts w:ascii="Wingdings" w:hAnsi="Wingdings" w:hint="default"/>
+      </w:rPr>
+    </w:lvl>
+    <w:lvl w:ilvl="6" w:tplc="04090001" w:tentative="1">
+      <w:start w:val="1"/>
+      <w:numFmt w:val="bullet"/>
+      <w:lvlText w:val=""/>
+      <w:lvlJc w:val="left"/>
+      <w:pPr>
+        <w:ind w:left="5400" w:hanging="360"/>
+      </w:pPr>
+      <w:rPr>
+        <w:rFonts w:ascii="Symbol" w:hAnsi="Symbol" w:hint="default"/>
+      </w:rPr>
+    </w:lvl>
+    <w:lvl w:ilvl="7" w:tplc="04090003" w:tentative="1">
+      <w:start w:val="1"/>
+      <w:numFmt w:val="bullet"/>
+      <w:lvlText w:val="o"/>
+      <w:lvlJc w:val="left"/>
+      <w:pPr>
+        <w:ind w:left="6120" w:hanging="360"/>
+      </w:pPr>
+      <w:rPr>
+        <w:rFonts w:ascii="Courier New" w:hAnsi="Courier New" w:cs="Courier New" w:hint="default"/>
+      </w:rPr>
+    </w:lvl>
+    <w:lvl w:ilvl="8" w:tplc="04090005" w:tentative="1">
+      <w:start w:val="1"/>
+      <w:numFmt w:val="bullet"/>
+      <w:lvlText w:val=""/>
+      <w:lvlJc w:val="left"/>
+      <w:pPr>
+        <w:ind w:left="6840" w:hanging="360"/>
+      </w:pPr>
+      <w:rPr>
+        <w:rFonts w:ascii="Wingdings" w:hAnsi="Wingdings" w:hint="default"/>
+      </w:rPr>
+    </w:lvl>
+  </w:abstractNum>
+  <w:abstractNum w:abstractNumId="6" w15:restartNumberingAfterBreak="0">
+    <w:nsid w:val="4FE8403C"/>
+    <w:multiLevelType w:val="hybridMultilevel"/>
+    <w:tmpl w:val="0F684EE6"/>
+    <w:lvl w:ilvl="0" w:tplc="04090001">
+      <w:start w:val="1"/>
+      <w:numFmt w:val="bullet"/>
+      <w:lvlText w:val=""/>
+      <w:lvlJc w:val="left"/>
+      <w:pPr>
+        <w:ind w:left="1080" w:hanging="360"/>
+      </w:pPr>
+      <w:rPr>
+        <w:rFonts w:ascii="Symbol" w:hAnsi="Symbol" w:hint="default"/>
+      </w:rPr>
+    </w:lvl>
+    <w:lvl w:ilvl="1" w:tplc="04090001">
+      <w:start w:val="1"/>
+      <w:numFmt w:val="bullet"/>
+      <w:lvlText w:val=""/>
+      <w:lvlJc w:val="left"/>
+      <w:pPr>
+        <w:ind w:left="1800" w:hanging="360"/>
+      </w:pPr>
+      <w:rPr>
+        <w:rFonts w:ascii="Symbol" w:hAnsi="Symbol" w:hint="default"/>
+      </w:rPr>
+    </w:lvl>
+    <w:lvl w:ilvl="2" w:tplc="04090005" w:tentative="1">
+      <w:start w:val="1"/>
+      <w:numFmt w:val="bullet"/>
+      <w:lvlText w:val=""/>
+      <w:lvlJc w:val="left"/>
+      <w:pPr>
+        <w:ind w:left="2520" w:hanging="360"/>
+      </w:pPr>
+      <w:rPr>
+        <w:rFonts w:ascii="Wingdings" w:hAnsi="Wingdings" w:hint="default"/>
+      </w:rPr>
+    </w:lvl>
+    <w:lvl w:ilvl="3" w:tplc="04090001" w:tentative="1">
+      <w:start w:val="1"/>
+      <w:numFmt w:val="bullet"/>
+      <w:lvlText w:val=""/>
+      <w:lvlJc w:val="left"/>
+      <w:pPr>
+        <w:ind w:left="3240" w:hanging="360"/>
+      </w:pPr>
+      <w:rPr>
+        <w:rFonts w:ascii="Symbol" w:hAnsi="Symbol" w:hint="default"/>
+      </w:rPr>
+    </w:lvl>
+    <w:lvl w:ilvl="4" w:tplc="04090003" w:tentative="1">
+      <w:start w:val="1"/>
+      <w:numFmt w:val="bullet"/>
+      <w:lvlText w:val="o"/>
+      <w:lvlJc w:val="left"/>
+      <w:pPr>
+        <w:ind w:left="3960" w:hanging="360"/>
+      </w:pPr>
+      <w:rPr>
+        <w:rFonts w:ascii="Courier New" w:hAnsi="Courier New" w:cs="Courier New" w:hint="default"/>
+      </w:rPr>
+    </w:lvl>
+    <w:lvl w:ilvl="5" w:tplc="04090005" w:tentative="1">
+      <w:start w:val="1"/>
+      <w:numFmt w:val="bullet"/>
+      <w:lvlText w:val=""/>
+      <w:lvlJc w:val="left"/>
+      <w:pPr>
+        <w:ind w:left="4680" w:hanging="360"/>
+      </w:pPr>
+      <w:rPr>
+        <w:rFonts w:ascii="Wingdings" w:hAnsi="Wingdings" w:hint="default"/>
+      </w:rPr>
+    </w:lvl>
+    <w:lvl w:ilvl="6" w:tplc="04090001" w:tentative="1">
+      <w:start w:val="1"/>
+      <w:numFmt w:val="bullet"/>
+      <w:lvlText w:val=""/>
+      <w:lvlJc w:val="left"/>
+      <w:pPr>
+        <w:ind w:left="5400" w:hanging="360"/>
+      </w:pPr>
+      <w:rPr>
+        <w:rFonts w:ascii="Symbol" w:hAnsi="Symbol" w:hint="default"/>
+      </w:rPr>
+    </w:lvl>
+    <w:lvl w:ilvl="7" w:tplc="04090003" w:tentative="1">
+      <w:start w:val="1"/>
+      <w:numFmt w:val="bullet"/>
+      <w:lvlText w:val="o"/>
+      <w:lvlJc w:val="left"/>
+      <w:pPr>
+        <w:ind w:left="6120" w:hanging="360"/>
+      </w:pPr>
+      <w:rPr>
+        <w:rFonts w:ascii="Courier New" w:hAnsi="Courier New" w:cs="Courier New" w:hint="default"/>
+      </w:rPr>
+    </w:lvl>
+    <w:lvl w:ilvl="8" w:tplc="04090005" w:tentative="1">
+      <w:start w:val="1"/>
+      <w:numFmt w:val="bullet"/>
+      <w:lvlText w:val=""/>
+      <w:lvlJc w:val="left"/>
+      <w:pPr>
+        <w:ind w:left="6840" w:hanging="360"/>
+      </w:pPr>
+      <w:rPr>
+        <w:rFonts w:ascii="Wingdings" w:hAnsi="Wingdings" w:hint="default"/>
+      </w:rPr>
+    </w:lvl>
+  </w:abstractNum>
+  <w:abstractNum w:abstractNumId="7" w15:restartNumberingAfterBreak="0">
     <w:nsid w:val="727D046C"/>
     <w:multiLevelType w:val="hybridMultilevel"/>
     <w:tmpl w:val="126C3582"/>
@@ -1404,7 +2783,7 @@
     <w:abstractNumId w:val="1"/>
   </w:num>
   <w:num w:numId="2">
-    <w:abstractNumId w:val="3"/>
+    <w:abstractNumId w:val="7"/>
   </w:num>
   <w:num w:numId="3">
     <w:abstractNumId w:val="0"/>
@@ -1515,6 +2894,18 @@
     </w:lvlOverride>
   </w:num>
   <w:num w:numId="5">
+    <w:abstractNumId w:val="3"/>
+  </w:num>
+  <w:num w:numId="6">
+    <w:abstractNumId w:val="4"/>
+  </w:num>
+  <w:num w:numId="7">
+    <w:abstractNumId w:val="5"/>
+  </w:num>
+  <w:num w:numId="8">
+    <w:abstractNumId w:val="6"/>
+  </w:num>
+  <w:num w:numId="9">
     <w:abstractNumId w:val="2"/>
   </w:num>
 </w:numbering>

</xml_diff>